<commit_message>
bigupdate chart thống kê
</commit_message>
<xml_diff>
--- a/ExportHoaDon/HoaDonHD0.docx
+++ b/ExportHoaDon/HoaDonHD0.docx
@@ -1,6 +1,6 @@
 
 <file path=word/document.xml><?xml version="1.0" encoding="utf-8"?>
-<w:document xmlns:w="http://schemas.openxmlformats.org/wordprocessingml/2006/main" xmlns:xsi="http://www.w3.org/2001/XMLSchema-instance">
+<w:document xmlns:w="http://schemas.openxmlformats.org/wordprocessingml/2006/main">
   <w:body>
     <w:p>
       <w:pPr>
@@ -77,14 +77,14 @@
           <w:sz w:val="28"/>
         </w:rPr>
         <w:t xml:space="preserve">Ngày mua:     </w:t>
-        <w:t>03/12/2022  17:53:11</w:t>
+        <w:t>07/12/2022  22:21:22</w:t>
         <w:tab/>
         <w:tab/>
         <w:t xml:space="preserve">       Thu ngân:  </w:t>
-        <w:t xsi:nil="true"/>
+        <w:t>Lại Thị Kim Chi</w:t>
         <w:br/>
         <w:t xml:space="preserve">Khách hàng:  </w:t>
-        <w:t>Khách lẻ</w:t>
+        <w:t>Đinh Hải Dương</w:t>
         <w:tab/>
         <w:tab/>
         <w:tab/>
@@ -125,18 +125,18 @@
           <w:rFonts w:ascii="Calibri" w:hAnsi="Calibri" w:cs="Calibri" w:eastAsia="Calibri"/>
           <w:sz w:val="30"/>
         </w:rPr>
-        <w:t>Tông lào VN</w:t>
-        <w:tab/>
-        <w:tab/>
-        <w:tab/>
-        <w:t>5</w:t>
-        <w:tab/>
-        <w:tab/>
-        <w:t>2500</w:t>
-        <w:tab/>
-        <w:tab/>
-        <w:tab/>
-        <w:t>12,500</w:t>
+        <w:t>Tổ ong 36 lỗ</w:t>
+        <w:tab/>
+        <w:tab/>
+        <w:tab/>
+        <w:t>80</w:t>
+        <w:tab/>
+        <w:tab/>
+        <w:t>2000</w:t>
+        <w:tab/>
+        <w:tab/>
+        <w:tab/>
+        <w:t>160,000</w:t>
         <w:br/>
       </w:r>
       <w:r>
@@ -155,7 +155,7 @@
         <w:tab/>
         <w:tab/>
         <w:tab/>
-        <w:t>12,500</w:t>
+        <w:t>160,000</w:t>
         <w:br/>
         <w:t>Giảm giá:</w:t>
         <w:tab/>
@@ -184,7 +184,7 @@
         <w:tab/>
         <w:tab/>
         <w:tab/>
-        <w:t>12,500</w:t>
+        <w:t>160,000</w:t>
       </w:r>
       <w:r>
         <w:rPr>
@@ -201,7 +201,7 @@
         <w:tab/>
         <w:tab/>
         <w:tab/>
-        <w:t>13,000</w:t>
+        <w:t>999,999</w:t>
         <w:br/>
         <w:t>Trả khách:</w:t>
         <w:tab/>
@@ -213,7 +213,7 @@
         <w:tab/>
         <w:tab/>
         <w:tab/>
-        <w:t>500</w:t>
+        <w:t>839,999</w:t>
       </w:r>
     </w:p>
     <w:p>

</xml_diff>